<commit_message>
Update Capstone Project Report.docx
Co-Authored-By: giordanov2 <giordanov2@users.noreply.github.com>
</commit_message>
<xml_diff>
--- a/Documentacion/Presentación/Capstone Project Report.docx
+++ b/Documentacion/Presentación/Capstone Project Report.docx
@@ -483,7 +483,7 @@
         <w:pStyle w:val="Ttulo2"/>
         <w:jc w:val="center"/>
       </w:pPr>
-      <w:bookmarkStart w:id="0" w:name="_Toc20580472"/>
+      <w:bookmarkStart w:id="0" w:name="_Toc20581019"/>
       <w:r>
         <w:t>RESUMEN</w:t>
       </w:r>
@@ -895,7 +895,7 @@
         </w:rPr>
       </w:pPr>
       <w:bookmarkStart w:id="1" w:name="_Toc384604219"/>
-      <w:bookmarkStart w:id="2" w:name="_Toc20580473"/>
+      <w:bookmarkStart w:id="2" w:name="_Toc20581020"/>
       <w:r>
         <w:rPr>
           <w:rFonts w:asciiTheme="minorHAnsi" w:hAnsiTheme="minorHAnsi" w:cstheme="minorHAnsi"/>
@@ -916,6 +916,13 @@
     </w:p>
     <w:sdt>
       <w:sdtPr>
+        <w:rPr>
+          <w:rFonts w:ascii="Calibri" w:eastAsia="Calibri" w:hAnsi="Calibri" w:cs="Times New Roman"/>
+          <w:color w:val="auto"/>
+          <w:sz w:val="22"/>
+          <w:szCs w:val="22"/>
+          <w:lang w:val="es-PE" w:eastAsia="en-US"/>
+        </w:rPr>
         <w:id w:val="1789467908"/>
         <w:docPartObj>
           <w:docPartGallery w:val="Table of Contents"/>
@@ -924,13 +931,8 @@
       </w:sdtPr>
       <w:sdtEndPr>
         <w:rPr>
-          <w:rFonts w:ascii="Calibri" w:eastAsia="Calibri" w:hAnsi="Calibri" w:cs="Times New Roman"/>
           <w:b/>
           <w:bCs/>
-          <w:color w:val="auto"/>
-          <w:sz w:val="22"/>
-          <w:szCs w:val="22"/>
-          <w:lang w:val="es-PE" w:eastAsia="en-US"/>
         </w:rPr>
       </w:sdtEndPr>
       <w:sdtContent>
@@ -960,7 +962,7 @@
           <w:r>
             <w:fldChar w:fldCharType="separate"/>
           </w:r>
-          <w:hyperlink w:anchor="_Toc20580472" w:history="1">
+          <w:hyperlink w:anchor="_Toc20581019" w:history="1">
             <w:r>
               <w:rPr>
                 <w:rStyle w:val="Hipervnculo"/>
@@ -988,7 +990,7 @@
                 <w:noProof/>
                 <w:webHidden/>
               </w:rPr>
-              <w:instrText xml:space="preserve"> PAGEREF _Toc20580472 \h </w:instrText>
+              <w:instrText xml:space="preserve"> PAGEREF _Toc20581019 \h </w:instrText>
             </w:r>
             <w:r>
               <w:rPr>
@@ -1031,7 +1033,7 @@
               <w:lang w:val="es-ES" w:eastAsia="es-ES"/>
             </w:rPr>
           </w:pPr>
-          <w:hyperlink w:anchor="_Toc20580473" w:history="1">
+          <w:hyperlink w:anchor="_Toc20581020" w:history="1">
             <w:r>
               <w:rPr>
                 <w:rStyle w:val="Hipervnculo"/>
@@ -1059,7 +1061,7 @@
                 <w:noProof/>
                 <w:webHidden/>
               </w:rPr>
-              <w:instrText xml:space="preserve"> PAGEREF _Toc20580473 \h </w:instrText>
+              <w:instrText xml:space="preserve"> PAGEREF _Toc20581020 \h </w:instrText>
             </w:r>
             <w:r>
               <w:rPr>
@@ -1099,7 +1101,7 @@
               <w:lang w:val="es-ES" w:eastAsia="es-ES"/>
             </w:rPr>
           </w:pPr>
-          <w:hyperlink w:anchor="_Toc20580474" w:history="1">
+          <w:hyperlink w:anchor="_Toc20581021" w:history="1">
             <w:r>
               <w:rPr>
                 <w:rStyle w:val="Hipervnculo"/>
@@ -1127,7 +1129,7 @@
                 <w:noProof/>
                 <w:webHidden/>
               </w:rPr>
-              <w:instrText xml:space="preserve"> PAGEREF _Toc20580474 \h </w:instrText>
+              <w:instrText xml:space="preserve"> PAGEREF _Toc20581021 \h </w:instrText>
             </w:r>
             <w:r>
               <w:rPr>
@@ -1147,7 +1149,7 @@
                 <w:noProof/>
                 <w:webHidden/>
               </w:rPr>
-              <w:t>3</w:t>
+              <w:t>4</w:t>
             </w:r>
             <w:r>
               <w:rPr>
@@ -1167,7 +1169,7 @@
               <w:lang w:val="es-ES" w:eastAsia="es-ES"/>
             </w:rPr>
           </w:pPr>
-          <w:hyperlink w:anchor="_Toc20580475" w:history="1">
+          <w:hyperlink w:anchor="_Toc20581022" w:history="1">
             <w:r>
               <w:rPr>
                 <w:rStyle w:val="Hipervnculo"/>
@@ -1195,7 +1197,7 @@
                 <w:noProof/>
                 <w:webHidden/>
               </w:rPr>
-              <w:instrText xml:space="preserve"> PAGEREF _Toc20580475 \h </w:instrText>
+              <w:instrText xml:space="preserve"> PAGEREF _Toc20581022 \h </w:instrText>
             </w:r>
             <w:r>
               <w:rPr>
@@ -1215,7 +1217,499 @@
                 <w:noProof/>
                 <w:webHidden/>
               </w:rPr>
-              <w:t>4</w:t>
+              <w:t>5</w:t>
+            </w:r>
+            <w:r>
+              <w:rPr>
+                <w:noProof/>
+                <w:webHidden/>
+              </w:rPr>
+              <w:fldChar w:fldCharType="end"/>
+            </w:r>
+          </w:hyperlink>
+        </w:p>
+        <w:p>
+          <w:pPr>
+            <w:pStyle w:val="TDC3"/>
+            <w:rPr>
+              <w:rFonts w:asciiTheme="minorHAnsi" w:eastAsiaTheme="minorEastAsia" w:hAnsiTheme="minorHAnsi" w:cstheme="minorBidi"/>
+              <w:noProof/>
+              <w:lang w:val="es-ES" w:eastAsia="es-ES"/>
+            </w:rPr>
+          </w:pPr>
+          <w:hyperlink w:anchor="_Toc20581023" w:history="1">
+            <w:r>
+              <w:rPr>
+                <w:rStyle w:val="Hipervnculo"/>
+                <w:rFonts w:eastAsiaTheme="minorEastAsia"/>
+                <w:noProof/>
+              </w:rPr>
+              <w:t>Planteamiento del Problema</w:t>
+            </w:r>
+            <w:r>
+              <w:rPr>
+                <w:noProof/>
+                <w:webHidden/>
+              </w:rPr>
+              <w:tab/>
+            </w:r>
+            <w:r>
+              <w:rPr>
+                <w:noProof/>
+                <w:webHidden/>
+              </w:rPr>
+              <w:fldChar w:fldCharType="begin"/>
+            </w:r>
+            <w:r>
+              <w:rPr>
+                <w:noProof/>
+                <w:webHidden/>
+              </w:rPr>
+              <w:instrText xml:space="preserve"> PAGEREF _Toc20581023 \h </w:instrText>
+            </w:r>
+            <w:r>
+              <w:rPr>
+                <w:noProof/>
+                <w:webHidden/>
+              </w:rPr>
+            </w:r>
+            <w:r>
+              <w:rPr>
+                <w:noProof/>
+                <w:webHidden/>
+              </w:rPr>
+              <w:fldChar w:fldCharType="separate"/>
+            </w:r>
+            <w:r>
+              <w:rPr>
+                <w:noProof/>
+                <w:webHidden/>
+              </w:rPr>
+              <w:t>5</w:t>
+            </w:r>
+            <w:r>
+              <w:rPr>
+                <w:noProof/>
+                <w:webHidden/>
+              </w:rPr>
+              <w:fldChar w:fldCharType="end"/>
+            </w:r>
+          </w:hyperlink>
+        </w:p>
+        <w:p>
+          <w:pPr>
+            <w:pStyle w:val="TDC3"/>
+            <w:rPr>
+              <w:rFonts w:asciiTheme="minorHAnsi" w:eastAsiaTheme="minorEastAsia" w:hAnsiTheme="minorHAnsi" w:cstheme="minorBidi"/>
+              <w:noProof/>
+              <w:lang w:val="es-ES" w:eastAsia="es-ES"/>
+            </w:rPr>
+          </w:pPr>
+          <w:hyperlink w:anchor="_Toc20581024" w:history="1">
+            <w:r>
+              <w:rPr>
+                <w:rStyle w:val="Hipervnculo"/>
+                <w:rFonts w:eastAsiaTheme="minorEastAsia"/>
+                <w:noProof/>
+              </w:rPr>
+              <w:t>Alcance de la solución</w:t>
+            </w:r>
+            <w:r>
+              <w:rPr>
+                <w:noProof/>
+                <w:webHidden/>
+              </w:rPr>
+              <w:tab/>
+            </w:r>
+            <w:r>
+              <w:rPr>
+                <w:noProof/>
+                <w:webHidden/>
+              </w:rPr>
+              <w:fldChar w:fldCharType="begin"/>
+            </w:r>
+            <w:r>
+              <w:rPr>
+                <w:noProof/>
+                <w:webHidden/>
+              </w:rPr>
+              <w:instrText xml:space="preserve"> PAGEREF _Toc20581024 \h </w:instrText>
+            </w:r>
+            <w:r>
+              <w:rPr>
+                <w:noProof/>
+                <w:webHidden/>
+              </w:rPr>
+            </w:r>
+            <w:r>
+              <w:rPr>
+                <w:noProof/>
+                <w:webHidden/>
+              </w:rPr>
+              <w:fldChar w:fldCharType="separate"/>
+            </w:r>
+            <w:r>
+              <w:rPr>
+                <w:noProof/>
+                <w:webHidden/>
+              </w:rPr>
+              <w:t>5</w:t>
+            </w:r>
+            <w:r>
+              <w:rPr>
+                <w:noProof/>
+                <w:webHidden/>
+              </w:rPr>
+              <w:fldChar w:fldCharType="end"/>
+            </w:r>
+          </w:hyperlink>
+        </w:p>
+        <w:p>
+          <w:pPr>
+            <w:pStyle w:val="TDC3"/>
+            <w:rPr>
+              <w:rFonts w:asciiTheme="minorHAnsi" w:eastAsiaTheme="minorEastAsia" w:hAnsiTheme="minorHAnsi" w:cstheme="minorBidi"/>
+              <w:noProof/>
+              <w:lang w:val="es-ES" w:eastAsia="es-ES"/>
+            </w:rPr>
+          </w:pPr>
+          <w:hyperlink w:anchor="_Toc20581025" w:history="1">
+            <w:r>
+              <w:rPr>
+                <w:rStyle w:val="Hipervnculo"/>
+                <w:rFonts w:eastAsiaTheme="minorEastAsia"/>
+                <w:noProof/>
+              </w:rPr>
+              <w:t>Misión</w:t>
+            </w:r>
+            <w:r>
+              <w:rPr>
+                <w:noProof/>
+                <w:webHidden/>
+              </w:rPr>
+              <w:tab/>
+            </w:r>
+            <w:r>
+              <w:rPr>
+                <w:noProof/>
+                <w:webHidden/>
+              </w:rPr>
+              <w:tab/>
+            </w:r>
+            <w:r>
+              <w:rPr>
+                <w:noProof/>
+                <w:webHidden/>
+              </w:rPr>
+              <w:fldChar w:fldCharType="begin"/>
+            </w:r>
+            <w:r>
+              <w:rPr>
+                <w:noProof/>
+                <w:webHidden/>
+              </w:rPr>
+              <w:instrText xml:space="preserve"> PAGEREF _Toc20581025 \h </w:instrText>
+            </w:r>
+            <w:r>
+              <w:rPr>
+                <w:noProof/>
+                <w:webHidden/>
+              </w:rPr>
+            </w:r>
+            <w:r>
+              <w:rPr>
+                <w:noProof/>
+                <w:webHidden/>
+              </w:rPr>
+              <w:fldChar w:fldCharType="separate"/>
+            </w:r>
+            <w:r>
+              <w:rPr>
+                <w:noProof/>
+                <w:webHidden/>
+              </w:rPr>
+              <w:t>6</w:t>
+            </w:r>
+            <w:r>
+              <w:rPr>
+                <w:noProof/>
+                <w:webHidden/>
+              </w:rPr>
+              <w:fldChar w:fldCharType="end"/>
+            </w:r>
+          </w:hyperlink>
+        </w:p>
+        <w:p>
+          <w:pPr>
+            <w:pStyle w:val="TDC3"/>
+            <w:rPr>
+              <w:rFonts w:asciiTheme="minorHAnsi" w:eastAsiaTheme="minorEastAsia" w:hAnsiTheme="minorHAnsi" w:cstheme="minorBidi"/>
+              <w:noProof/>
+              <w:lang w:val="es-ES" w:eastAsia="es-ES"/>
+            </w:rPr>
+          </w:pPr>
+          <w:hyperlink w:anchor="_Toc20581026" w:history="1">
+            <w:r>
+              <w:rPr>
+                <w:rStyle w:val="Hipervnculo"/>
+                <w:rFonts w:eastAsiaTheme="minorEastAsia"/>
+                <w:noProof/>
+              </w:rPr>
+              <w:t>Visión</w:t>
+            </w:r>
+            <w:r>
+              <w:rPr>
+                <w:noProof/>
+                <w:webHidden/>
+              </w:rPr>
+              <w:tab/>
+            </w:r>
+            <w:r>
+              <w:rPr>
+                <w:noProof/>
+                <w:webHidden/>
+              </w:rPr>
+              <w:tab/>
+            </w:r>
+            <w:bookmarkStart w:id="3" w:name="_GoBack"/>
+            <w:bookmarkEnd w:id="3"/>
+            <w:r>
+              <w:rPr>
+                <w:noProof/>
+                <w:webHidden/>
+              </w:rPr>
+              <w:fldChar w:fldCharType="begin"/>
+            </w:r>
+            <w:r>
+              <w:rPr>
+                <w:noProof/>
+                <w:webHidden/>
+              </w:rPr>
+              <w:instrText xml:space="preserve"> PAGEREF _Toc20581026 \h </w:instrText>
+            </w:r>
+            <w:r>
+              <w:rPr>
+                <w:noProof/>
+                <w:webHidden/>
+              </w:rPr>
+            </w:r>
+            <w:r>
+              <w:rPr>
+                <w:noProof/>
+                <w:webHidden/>
+              </w:rPr>
+              <w:fldChar w:fldCharType="separate"/>
+            </w:r>
+            <w:r>
+              <w:rPr>
+                <w:noProof/>
+                <w:webHidden/>
+              </w:rPr>
+              <w:t>6</w:t>
+            </w:r>
+            <w:r>
+              <w:rPr>
+                <w:noProof/>
+                <w:webHidden/>
+              </w:rPr>
+              <w:fldChar w:fldCharType="end"/>
+            </w:r>
+          </w:hyperlink>
+        </w:p>
+        <w:p>
+          <w:pPr>
+            <w:pStyle w:val="TDC3"/>
+            <w:rPr>
+              <w:rFonts w:asciiTheme="minorHAnsi" w:eastAsiaTheme="minorEastAsia" w:hAnsiTheme="minorHAnsi" w:cstheme="minorBidi"/>
+              <w:noProof/>
+              <w:lang w:val="es-ES" w:eastAsia="es-ES"/>
+            </w:rPr>
+          </w:pPr>
+          <w:hyperlink w:anchor="_Toc20581027" w:history="1">
+            <w:r>
+              <w:rPr>
+                <w:rStyle w:val="Hipervnculo"/>
+                <w:rFonts w:eastAsiaTheme="minorEastAsia"/>
+                <w:noProof/>
+              </w:rPr>
+              <w:t>Requisitos funcionales</w:t>
+            </w:r>
+            <w:r>
+              <w:rPr>
+                <w:noProof/>
+                <w:webHidden/>
+              </w:rPr>
+              <w:tab/>
+            </w:r>
+            <w:r>
+              <w:rPr>
+                <w:noProof/>
+                <w:webHidden/>
+              </w:rPr>
+              <w:fldChar w:fldCharType="begin"/>
+            </w:r>
+            <w:r>
+              <w:rPr>
+                <w:noProof/>
+                <w:webHidden/>
+              </w:rPr>
+              <w:instrText xml:space="preserve"> PAGEREF _Toc20581027 \h </w:instrText>
+            </w:r>
+            <w:r>
+              <w:rPr>
+                <w:noProof/>
+                <w:webHidden/>
+              </w:rPr>
+            </w:r>
+            <w:r>
+              <w:rPr>
+                <w:noProof/>
+                <w:webHidden/>
+              </w:rPr>
+              <w:fldChar w:fldCharType="separate"/>
+            </w:r>
+            <w:r>
+              <w:rPr>
+                <w:noProof/>
+                <w:webHidden/>
+              </w:rPr>
+              <w:t>6</w:t>
+            </w:r>
+            <w:r>
+              <w:rPr>
+                <w:noProof/>
+                <w:webHidden/>
+              </w:rPr>
+              <w:fldChar w:fldCharType="end"/>
+            </w:r>
+          </w:hyperlink>
+        </w:p>
+        <w:p>
+          <w:pPr>
+            <w:pStyle w:val="TDC3"/>
+            <w:rPr>
+              <w:rFonts w:asciiTheme="minorHAnsi" w:eastAsiaTheme="minorEastAsia" w:hAnsiTheme="minorHAnsi" w:cstheme="minorBidi"/>
+              <w:noProof/>
+              <w:lang w:val="es-ES" w:eastAsia="es-ES"/>
+            </w:rPr>
+          </w:pPr>
+          <w:hyperlink w:anchor="_Toc20581028" w:history="1">
+            <w:r>
+              <w:rPr>
+                <w:rStyle w:val="Hipervnculo"/>
+                <w:rFonts w:eastAsiaTheme="minorEastAsia"/>
+                <w:noProof/>
+              </w:rPr>
+              <w:t>Requisitos no funcionales</w:t>
+            </w:r>
+            <w:r>
+              <w:rPr>
+                <w:noProof/>
+                <w:webHidden/>
+              </w:rPr>
+              <w:tab/>
+            </w:r>
+            <w:r>
+              <w:rPr>
+                <w:noProof/>
+                <w:webHidden/>
+              </w:rPr>
+              <w:fldChar w:fldCharType="begin"/>
+            </w:r>
+            <w:r>
+              <w:rPr>
+                <w:noProof/>
+                <w:webHidden/>
+              </w:rPr>
+              <w:instrText xml:space="preserve"> PAGEREF _Toc20581028 \h </w:instrText>
+            </w:r>
+            <w:r>
+              <w:rPr>
+                <w:noProof/>
+                <w:webHidden/>
+              </w:rPr>
+            </w:r>
+            <w:r>
+              <w:rPr>
+                <w:noProof/>
+                <w:webHidden/>
+              </w:rPr>
+              <w:fldChar w:fldCharType="separate"/>
+            </w:r>
+            <w:r>
+              <w:rPr>
+                <w:noProof/>
+                <w:webHidden/>
+              </w:rPr>
+              <w:t>8</w:t>
+            </w:r>
+            <w:r>
+              <w:rPr>
+                <w:noProof/>
+                <w:webHidden/>
+              </w:rPr>
+              <w:fldChar w:fldCharType="end"/>
+            </w:r>
+          </w:hyperlink>
+        </w:p>
+        <w:p>
+          <w:pPr>
+            <w:pStyle w:val="TDC3"/>
+            <w:rPr>
+              <w:rFonts w:asciiTheme="minorHAnsi" w:eastAsiaTheme="minorEastAsia" w:hAnsiTheme="minorHAnsi" w:cstheme="minorBidi"/>
+              <w:noProof/>
+              <w:lang w:val="es-ES" w:eastAsia="es-ES"/>
+            </w:rPr>
+          </w:pPr>
+          <w:hyperlink w:anchor="_Toc20581029" w:history="1">
+            <w:r>
+              <w:rPr>
+                <w:rStyle w:val="Hipervnculo"/>
+                <w:rFonts w:eastAsiaTheme="minorEastAsia"/>
+                <w:noProof/>
+              </w:rPr>
+              <w:t>Reglas del negocio</w:t>
+            </w:r>
+            <w:r>
+              <w:rPr>
+                <w:noProof/>
+                <w:webHidden/>
+              </w:rPr>
+              <w:tab/>
+            </w:r>
+            <w:r>
+              <w:rPr>
+                <w:noProof/>
+                <w:webHidden/>
+              </w:rPr>
+              <w:fldChar w:fldCharType="begin"/>
+            </w:r>
+            <w:r>
+              <w:rPr>
+                <w:noProof/>
+                <w:webHidden/>
+              </w:rPr>
+              <w:instrText xml:space="preserve"> PAGEREF _Toc20581029 \h </w:instrText>
+            </w:r>
+            <w:r>
+              <w:rPr>
+                <w:noProof/>
+                <w:webHidden/>
+              </w:rPr>
+            </w:r>
+            <w:r>
+              <w:rPr>
+                <w:noProof/>
+                <w:webHidden/>
+              </w:rPr>
+              <w:fldChar w:fldCharType="separate"/>
+            </w:r>
+            <w:r>
+              <w:rPr>
+                <w:noProof/>
+                <w:webHidden/>
+              </w:rPr>
+              <w:t>8</w:t>
             </w:r>
             <w:r>
               <w:rPr>
@@ -1235,7 +1729,7 @@
               <w:lang w:val="es-ES" w:eastAsia="es-ES"/>
             </w:rPr>
           </w:pPr>
-          <w:hyperlink w:anchor="_Toc20580476" w:history="1">
+          <w:hyperlink w:anchor="_Toc20581030" w:history="1">
             <w:r>
               <w:rPr>
                 <w:rStyle w:val="Hipervnculo"/>
@@ -1263,7 +1757,7 @@
                 <w:noProof/>
                 <w:webHidden/>
               </w:rPr>
-              <w:instrText xml:space="preserve"> PAGEREF _Toc20580476 \h </w:instrText>
+              <w:instrText xml:space="preserve"> PAGEREF _Toc20581030 \h </w:instrText>
             </w:r>
             <w:r>
               <w:rPr>
@@ -1283,7 +1777,7 @@
                 <w:noProof/>
                 <w:webHidden/>
               </w:rPr>
-              <w:t>8</w:t>
+              <w:t>9</w:t>
             </w:r>
             <w:r>
               <w:rPr>
@@ -1303,7 +1797,7 @@
               <w:lang w:val="es-ES" w:eastAsia="es-ES"/>
             </w:rPr>
           </w:pPr>
-          <w:hyperlink w:anchor="_Toc20580477" w:history="1">
+          <w:hyperlink w:anchor="_Toc20581031" w:history="1">
             <w:r>
               <w:rPr>
                 <w:rStyle w:val="Hipervnculo"/>
@@ -1331,7 +1825,7 @@
                 <w:noProof/>
                 <w:webHidden/>
               </w:rPr>
-              <w:instrText xml:space="preserve"> PAGEREF _Toc20580477 \h </w:instrText>
+              <w:instrText xml:space="preserve"> PAGEREF _Toc20581031 \h </w:instrText>
             </w:r>
             <w:r>
               <w:rPr>
@@ -1351,7 +1845,7 @@
                 <w:noProof/>
                 <w:webHidden/>
               </w:rPr>
-              <w:t>14</w:t>
+              <w:t>15</w:t>
             </w:r>
             <w:r>
               <w:rPr>
@@ -1371,7 +1865,7 @@
               <w:lang w:val="es-ES" w:eastAsia="es-ES"/>
             </w:rPr>
           </w:pPr>
-          <w:hyperlink w:anchor="_Toc20580478" w:history="1">
+          <w:hyperlink w:anchor="_Toc20581032" w:history="1">
             <w:r>
               <w:rPr>
                 <w:rStyle w:val="Hipervnculo"/>
@@ -1399,7 +1893,7 @@
                 <w:noProof/>
                 <w:webHidden/>
               </w:rPr>
-              <w:instrText xml:space="preserve"> PAGEREF _Toc20580478 \h </w:instrText>
+              <w:instrText xml:space="preserve"> PAGEREF _Toc20581032 \h </w:instrText>
             </w:r>
             <w:r>
               <w:rPr>
@@ -1419,7 +1913,7 @@
                 <w:noProof/>
                 <w:webHidden/>
               </w:rPr>
-              <w:t>15</w:t>
+              <w:t>16</w:t>
             </w:r>
             <w:r>
               <w:rPr>
@@ -1439,7 +1933,7 @@
               <w:lang w:val="es-ES" w:eastAsia="es-ES"/>
             </w:rPr>
           </w:pPr>
-          <w:hyperlink w:anchor="_Toc20580479" w:history="1">
+          <w:hyperlink w:anchor="_Toc20581033" w:history="1">
             <w:r>
               <w:rPr>
                 <w:rStyle w:val="Hipervnculo"/>
@@ -1467,7 +1961,7 @@
                 <w:noProof/>
                 <w:webHidden/>
               </w:rPr>
-              <w:instrText xml:space="preserve"> PAGEREF _Toc20580479 \h </w:instrText>
+              <w:instrText xml:space="preserve"> PAGEREF _Toc20581033 \h </w:instrText>
             </w:r>
             <w:r>
               <w:rPr>
@@ -1487,7 +1981,7 @@
                 <w:noProof/>
                 <w:webHidden/>
               </w:rPr>
-              <w:t>16</w:t>
+              <w:t>17</w:t>
             </w:r>
             <w:r>
               <w:rPr>
@@ -1579,12 +2073,11 @@
       <w:pPr>
         <w:pStyle w:val="Ttulo2"/>
       </w:pPr>
-      <w:bookmarkStart w:id="3" w:name="_Toc20580474"/>
-      <w:r>
-        <w:lastRenderedPageBreak/>
+      <w:bookmarkStart w:id="4" w:name="_Toc20581021"/>
+      <w:r>
         <w:t>INTRODUCCIÓN</w:t>
       </w:r>
-      <w:bookmarkEnd w:id="3"/>
+      <w:bookmarkEnd w:id="4"/>
     </w:p>
     <w:p>
       <w:pPr>
@@ -1703,12 +2196,11 @@
       <w:pPr>
         <w:pStyle w:val="Ttulo2"/>
       </w:pPr>
-      <w:bookmarkStart w:id="4" w:name="_Toc20580475"/>
-      <w:r>
-        <w:lastRenderedPageBreak/>
+      <w:bookmarkStart w:id="5" w:name="_Toc20581022"/>
+      <w:r>
         <w:t>ESTUDIO INICIAL</w:t>
       </w:r>
-      <w:bookmarkEnd w:id="4"/>
+      <w:bookmarkEnd w:id="5"/>
     </w:p>
     <w:p>
       <w:pPr>
@@ -1724,9 +2216,11 @@
       <w:pPr>
         <w:pStyle w:val="Ttulo3"/>
       </w:pPr>
+      <w:bookmarkStart w:id="6" w:name="_Toc20581023"/>
       <w:r>
         <w:t>Planteamiento del Problema</w:t>
       </w:r>
+      <w:bookmarkEnd w:id="6"/>
     </w:p>
     <w:p>
       <w:pPr>
@@ -1793,9 +2287,11 @@
       <w:pPr>
         <w:pStyle w:val="Ttulo3"/>
       </w:pPr>
+      <w:bookmarkStart w:id="7" w:name="_Toc20581024"/>
       <w:r>
         <w:t>Alcance de la solución</w:t>
       </w:r>
+      <w:bookmarkEnd w:id="7"/>
     </w:p>
     <w:p>
       <w:pPr>
@@ -1927,9 +2423,11 @@
       <w:pPr>
         <w:pStyle w:val="Ttulo3"/>
       </w:pPr>
+      <w:bookmarkStart w:id="8" w:name="_Toc20581025"/>
       <w:r>
         <w:t>Misión</w:t>
       </w:r>
+      <w:bookmarkEnd w:id="8"/>
     </w:p>
     <w:p>
       <w:pPr>
@@ -2080,9 +2578,11 @@
       <w:pPr>
         <w:pStyle w:val="Ttulo3"/>
       </w:pPr>
+      <w:bookmarkStart w:id="9" w:name="_Toc20581026"/>
       <w:r>
         <w:t>Visión</w:t>
       </w:r>
+      <w:bookmarkEnd w:id="9"/>
     </w:p>
     <w:p>
       <w:pPr>
@@ -2133,9 +2633,11 @@
       <w:pPr>
         <w:pStyle w:val="Ttulo3"/>
       </w:pPr>
+      <w:bookmarkStart w:id="10" w:name="_Toc20581027"/>
       <w:r>
         <w:t>Requisitos funcionales</w:t>
       </w:r>
+      <w:bookmarkEnd w:id="10"/>
     </w:p>
     <w:p>
       <w:pPr>
@@ -2280,6 +2782,7 @@
           <w:sz w:val="28"/>
           <w:szCs w:val="28"/>
         </w:rPr>
+        <w:lastRenderedPageBreak/>
         <w:t>•    Modificar Transacción</w:t>
       </w:r>
     </w:p>
@@ -2334,7 +2837,6 @@
           <w:sz w:val="28"/>
           <w:szCs w:val="28"/>
         </w:rPr>
-        <w:lastRenderedPageBreak/>
         <w:t>Subproceso de Registro de Categorías</w:t>
       </w:r>
     </w:p>
@@ -2643,10 +3145,11 @@
       <w:pPr>
         <w:pStyle w:val="Ttulo3"/>
       </w:pPr>
-      <w:r>
-        <w:lastRenderedPageBreak/>
+      <w:bookmarkStart w:id="11" w:name="_Toc20581028"/>
+      <w:r>
         <w:t>Requisitos no funcionales</w:t>
       </w:r>
+      <w:bookmarkEnd w:id="11"/>
     </w:p>
     <w:p>
       <w:pPr>
@@ -2827,9 +3330,11 @@
       <w:pPr>
         <w:pStyle w:val="Ttulo3"/>
       </w:pPr>
+      <w:bookmarkStart w:id="12" w:name="_Toc20581029"/>
       <w:r>
         <w:t>Reglas del negocio</w:t>
       </w:r>
+      <w:bookmarkEnd w:id="12"/>
     </w:p>
     <w:p>
       <w:pPr>
@@ -2962,12 +3467,11 @@
       <w:pPr>
         <w:pStyle w:val="Ttulo2"/>
       </w:pPr>
-      <w:bookmarkStart w:id="5" w:name="_Toc20580476"/>
-      <w:r>
-        <w:lastRenderedPageBreak/>
+      <w:bookmarkStart w:id="13" w:name="_Toc20581030"/>
+      <w:r>
         <w:t>Historias de Usuario</w:t>
       </w:r>
-      <w:bookmarkEnd w:id="5"/>
+      <w:bookmarkEnd w:id="13"/>
     </w:p>
     <w:p>
       <w:pPr>
@@ -3472,6 +3976,7 @@
                 <w:i/>
                 <w:iCs/>
               </w:rPr>
+              <w:lastRenderedPageBreak/>
               <w:t xml:space="preserve">Cuando el alumno llene el campo y haga “clic” en el botón “Registrar ingreso al Flujo de caja”. </w:t>
             </w:r>
           </w:p>
@@ -3554,7 +4059,6 @@
                 <w:i/>
                 <w:iCs/>
               </w:rPr>
-              <w:lastRenderedPageBreak/>
               <w:t xml:space="preserve">         El mensaje de confirmación de abandono de la pestaña registro debe ser: “¿Seguro que desea salir de la pestaña registro?” </w:t>
             </w:r>
           </w:p>
@@ -4048,6 +4552,7 @@
                 <w:i/>
                 <w:iCs/>
               </w:rPr>
+              <w:lastRenderedPageBreak/>
               <w:t xml:space="preserve">Cuando el usuario haga “clic” en el botón “Mostrar flujo de caja”. </w:t>
             </w:r>
           </w:p>
@@ -4647,6 +5152,7 @@
                 <w:i/>
                 <w:iCs/>
               </w:rPr>
+              <w:lastRenderedPageBreak/>
               <w:t xml:space="preserve">Cuando el alumno llene el campo y haga “clic” en el botón “Registrar gasto al Flujo de caja”. </w:t>
             </w:r>
           </w:p>
@@ -5262,6 +5768,7 @@
                 <w:i/>
                 <w:iCs/>
               </w:rPr>
+              <w:lastRenderedPageBreak/>
               <w:t>Cuando el usuario de “clic” en el botón para visualizar sus gastos</w:t>
             </w:r>
           </w:p>
@@ -5469,7 +5976,6 @@
                 <w:i/>
                 <w:iCs/>
               </w:rPr>
-              <w:lastRenderedPageBreak/>
               <w:t xml:space="preserve">         El mensaje de confirmación de abandono de la vista hoja de gastos detallados: “¿Seguro que desea salir de la hoja de gastos?” </w:t>
             </w:r>
           </w:p>
@@ -5908,6 +6414,7 @@
               <w:rPr>
                 <w:b/>
               </w:rPr>
+              <w:lastRenderedPageBreak/>
               <w:t>Cuando</w:t>
             </w:r>
           </w:p>
@@ -6165,20 +6672,20 @@
           </v:shape>
         </w:pict>
       </w:r>
-      <w:bookmarkStart w:id="6" w:name="_Toc20580477"/>
+      <w:bookmarkStart w:id="14" w:name="_Toc20581031"/>
       <w:r>
         <w:rPr>
           <w:rStyle w:val="Ttulo2Car"/>
         </w:rPr>
         <w:t>Diagrama de clases UML</w:t>
       </w:r>
-      <w:bookmarkEnd w:id="6"/>
+      <w:bookmarkEnd w:id="14"/>
     </w:p>
     <w:p>
       <w:pPr>
         <w:pStyle w:val="Ttulo2"/>
       </w:pPr>
-      <w:bookmarkStart w:id="7" w:name="_Toc20580478"/>
+      <w:bookmarkStart w:id="15" w:name="_Toc20581032"/>
       <w:r>
         <w:rPr>
           <w:noProof/>
@@ -6197,19 +6704,19 @@
       <w:r>
         <w:t>s</w:t>
       </w:r>
-      <w:bookmarkEnd w:id="7"/>
+      <w:bookmarkEnd w:id="15"/>
     </w:p>
     <w:p/>
     <w:p>
       <w:pPr>
         <w:pStyle w:val="Ttulo2"/>
       </w:pPr>
-      <w:bookmarkStart w:id="8" w:name="_Toc20580479"/>
     </w:p>
     <w:p>
       <w:pPr>
         <w:pStyle w:val="Ttulo2"/>
       </w:pPr>
+      <w:bookmarkStart w:id="16" w:name="_Toc20581033"/>
       <w:r>
         <w:t xml:space="preserve">Sprint Backlog y </w:t>
       </w:r>
@@ -6221,12 +6728,10 @@
       <w:r>
         <w:t xml:space="preserve"> Backlog</w:t>
       </w:r>
-      <w:bookmarkEnd w:id="8"/>
+      <w:bookmarkEnd w:id="16"/>
     </w:p>
     <w:p/>
     <w:p>
-      <w:bookmarkStart w:id="9" w:name="_GoBack"/>
-      <w:bookmarkEnd w:id="9"/>
       <w:r>
         <w:rPr>
           <w:noProof/>
@@ -9967,8 +10472,11 @@
     <w:lsdException w:name="Table 3D effects 3" w:semiHidden="1" w:unhideWhenUsed="1"/>
     <w:lsdException w:name="Table Contemporary" w:semiHidden="1" w:unhideWhenUsed="1"/>
     <w:lsdException w:name="Table Elegant" w:semiHidden="1" w:unhideWhenUsed="1"/>
+    <w:lsdException w:name="Table Professional" w:semiHidden="1" w:unhideWhenUsed="1"/>
     <w:lsdException w:name="Table Subtle 1" w:semiHidden="1" w:unhideWhenUsed="1"/>
     <w:lsdException w:name="Table Subtle 2" w:semiHidden="1" w:unhideWhenUsed="1"/>
+    <w:lsdException w:name="Table Web 1" w:semiHidden="1" w:unhideWhenUsed="1"/>
+    <w:lsdException w:name="Table Web 2" w:semiHidden="1" w:unhideWhenUsed="1"/>
     <w:lsdException w:name="Table Web 3" w:semiHidden="1" w:unhideWhenUsed="1"/>
     <w:lsdException w:name="Balloon Text" w:semiHidden="1" w:unhideWhenUsed="1"/>
     <w:lsdException w:name="Table Grid" w:uiPriority="39"/>
@@ -10808,7 +11316,7 @@
 </file>
 
 <file path=customXml/itemProps1.xml><?xml version="1.0" encoding="utf-8"?>
-<ds:datastoreItem xmlns:ds="http://schemas.openxmlformats.org/officeDocument/2006/customXml" ds:itemID="{740B203A-66AF-4273-856C-A8F7E084BD3C}">
+<ds:datastoreItem xmlns:ds="http://schemas.openxmlformats.org/officeDocument/2006/customXml" ds:itemID="{302F0063-D3DE-45C3-9868-855DBAA5C31F}">
   <ds:schemaRefs>
     <ds:schemaRef ds:uri="http://schemas.openxmlformats.org/officeDocument/2006/bibliography"/>
   </ds:schemaRefs>

</xml_diff>